<commit_message>
DRAFT 1 - DONEgit add .
</commit_message>
<xml_diff>
--- a/plan/INTRODUCTION.docx
+++ b/plan/INTRODUCTION.docx
@@ -22,6 +22,309 @@
     </w:p>
     <w:p/>
     <w:p>
+      <w:r>
+        <w:t>Text summarisation is the process of condensing a passage of text into a shorter version whilst retaining the necessary information</w:t>
+      </w:r>
+      <w:r>
+        <w:t xml:space="preserve"> in the text</w:t>
+      </w:r>
+      <w:r>
+        <w:t>.</w:t>
+      </w:r>
+      <w:r>
+        <w:t xml:space="preserve"> This is a </w:t>
+      </w:r>
+      <w:r>
+        <w:t>valuable</w:t>
+      </w:r>
+      <w:r>
+        <w:t xml:space="preserve"> research area since summarisation massively reduces the comprehension time of large pieces of text</w:t>
+      </w:r>
+      <w:r>
+        <w:t>.</w:t>
+      </w:r>
+      <w:r>
+        <w:t xml:space="preserve"> </w:t>
+      </w:r>
+      <w:r>
+        <w:t xml:space="preserve">Moreover, </w:t>
+      </w:r>
+      <w:r>
+        <w:t>it has applications in</w:t>
+      </w:r>
+      <w:r>
+        <w:t xml:space="preserve"> many </w:t>
+      </w:r>
+      <w:r>
+        <w:t>different</w:t>
+      </w:r>
+      <w:r>
+        <w:t xml:space="preserve"> domains, both public and professional</w:t>
+      </w:r>
+      <w:r>
+        <w:t>: a</w:t>
+      </w:r>
+      <w:r>
+        <w:t>cademics</w:t>
+      </w:r>
+      <w:r>
+        <w:t xml:space="preserve"> are required to read extensive research papers, </w:t>
+      </w:r>
+      <w:r>
+        <w:t>individuals</w:t>
+      </w:r>
+      <w:r>
+        <w:t xml:space="preserve"> read long articles to keep </w:t>
+      </w:r>
+      <w:r>
+        <w:t>up to date</w:t>
+      </w:r>
+      <w:r>
+        <w:t xml:space="preserve"> with the world news, and </w:t>
+      </w:r>
+      <w:r>
+        <w:t xml:space="preserve">individuals </w:t>
+      </w:r>
+      <w:r>
+        <w:t>read books to learn about various topics from history to science.</w:t>
+      </w:r>
+    </w:p>
+    <w:p/>
+    <w:p>
+      <w:r>
+        <w:t>\</w:t>
+      </w:r>
+      <w:proofErr w:type="spellStart"/>
+      <w:proofErr w:type="gramStart"/>
+      <w:r>
+        <w:t>medbreak</w:t>
+      </w:r>
+      <w:proofErr w:type="spellEnd"/>
+      <w:proofErr w:type="gramEnd"/>
+    </w:p>
+    <w:p>
+      <w:r>
+        <w:t xml:space="preserve">There are two approaches to text summarisation: extractive and abstractive summarisation. </w:t>
+      </w:r>
+      <w:r>
+        <w:t xml:space="preserve">Extractive summarisation is a summarisation technique which focuses on </w:t>
+      </w:r>
+      <w:r>
+        <w:t xml:space="preserve">selecting particular words and sentences to convey the meaning of the original text.  </w:t>
+      </w:r>
+      <w:r>
+        <w:t>Whereas</w:t>
+      </w:r>
+      <w:r>
+        <w:t xml:space="preserve"> abstractive summarisation techniques </w:t>
+      </w:r>
+      <w:r>
+        <w:t>look to understand the semantics of the text before generating text to summarise what the model has learnt.</w:t>
+      </w:r>
+    </w:p>
+    <w:p/>
+    <w:p>
+      <w:r>
+        <w:t>\</w:t>
+      </w:r>
+      <w:proofErr w:type="spellStart"/>
+      <w:proofErr w:type="gramStart"/>
+      <w:r>
+        <w:t>medbreak</w:t>
+      </w:r>
+      <w:proofErr w:type="spellEnd"/>
+      <w:proofErr w:type="gramEnd"/>
+    </w:p>
+    <w:p>
+      <w:r>
+        <w:t xml:space="preserve">Extractive summarisation models are </w:t>
+      </w:r>
+      <w:r>
+        <w:t>more common as most practical text summarisation models are extractive. The basic structure of these mod</w:t>
+      </w:r>
+      <w:r>
+        <w:t>els is made up of three stages \</w:t>
+      </w:r>
+      <w:proofErr w:type="gramStart"/>
+      <w:r>
+        <w:t>cite{</w:t>
+      </w:r>
+      <w:proofErr w:type="gramEnd"/>
+      <w:r>
+        <w:t>Nenkova11</w:t>
+      </w:r>
+      <w:r>
+        <w:t xml:space="preserve">}: first, </w:t>
+      </w:r>
+      <w:r>
+        <w:t xml:space="preserve">capturing the </w:t>
+      </w:r>
+      <w:r>
+        <w:t xml:space="preserve">key aspects of the </w:t>
+      </w:r>
+      <w:r>
+        <w:t xml:space="preserve">text; secondly, using these aspects to score sentences; thirdly, to create a summary using the highest scoring sentences. Abstractive summarisation is, naturally, </w:t>
+      </w:r>
+      <w:r>
+        <w:t>harder,</w:t>
+      </w:r>
+      <w:r>
+        <w:t xml:space="preserve"> and more </w:t>
+      </w:r>
+      <w:r>
+        <w:t>computationally</w:t>
+      </w:r>
+      <w:r>
+        <w:t xml:space="preserve"> costly to perform. </w:t>
+      </w:r>
+      <w:r>
+        <w:t>The</w:t>
+      </w:r>
+      <w:r>
+        <w:t xml:space="preserve"> </w:t>
+      </w:r>
+      <w:r>
+        <w:t xml:space="preserve">difficulty is centred </w:t>
+      </w:r>
+      <w:r>
+        <w:t>on</w:t>
+      </w:r>
+      <w:r>
+        <w:t xml:space="preserve"> learning the semantics of the text; different texts can have many different structures </w:t>
+      </w:r>
+      <w:r>
+        <w:t>and models find it difficult to learn such variety.</w:t>
+      </w:r>
+    </w:p>
+    <w:p/>
+    <w:p>
+      <w:r>
+        <w:t>\</w:t>
+      </w:r>
+      <w:proofErr w:type="spellStart"/>
+      <w:proofErr w:type="gramStart"/>
+      <w:r>
+        <w:t>medbreak</w:t>
+      </w:r>
+      <w:proofErr w:type="spellEnd"/>
+      <w:proofErr w:type="gramEnd"/>
+    </w:p>
+    <w:p>
+      <w:r>
+        <w:t xml:space="preserve">This project focuses on developing an approach </w:t>
+      </w:r>
+      <w:r>
+        <w:t xml:space="preserve">that ranks </w:t>
+      </w:r>
+      <w:r>
+        <w:t>proposed text summaries</w:t>
+      </w:r>
+      <w:r>
+        <w:t>.</w:t>
+      </w:r>
+      <w:r>
+        <w:t xml:space="preserve"> </w:t>
+      </w:r>
+      <w:r>
+        <w:t>I</w:t>
+      </w:r>
+      <w:r>
+        <w:t xml:space="preserve">t is necessary for our approach to achieve </w:t>
+      </w:r>
+      <w:r>
+        <w:t>the following requirements:</w:t>
+      </w:r>
+    </w:p>
+    <w:p/>
+    <w:p>
+      <w:r>
+        <w:t>\</w:t>
+      </w:r>
+      <w:proofErr w:type="gramStart"/>
+      <w:r>
+        <w:t>begin</w:t>
+      </w:r>
+      <w:proofErr w:type="gramEnd"/>
+      <w:r>
+        <w:t>{itemize}</w:t>
+      </w:r>
+    </w:p>
+    <w:p>
+      <w:r>
+        <w:tab/>
+        <w:t>\</w:t>
+      </w:r>
+      <w:proofErr w:type="gramStart"/>
+      <w:r>
+        <w:t>item</w:t>
+      </w:r>
+      <w:proofErr w:type="gramEnd"/>
+      <w:r>
+        <w:t xml:space="preserve"> {</w:t>
+      </w:r>
+      <w:r>
+        <w:t>It has t</w:t>
+      </w:r>
+      <w:r>
+        <w:t xml:space="preserve">he ability to tailor summaries to the user’s preference since there is a range of requirements that </w:t>
+      </w:r>
+      <w:r>
+        <w:t>different users have.</w:t>
+      </w:r>
+      <w:r>
+        <w:t>}</w:t>
+      </w:r>
+    </w:p>
+    <w:p>
+      <w:r>
+        <w:tab/>
+        <w:t>\</w:t>
+      </w:r>
+      <w:proofErr w:type="gramStart"/>
+      <w:r>
+        <w:t>item{</w:t>
+      </w:r>
+      <w:proofErr w:type="gramEnd"/>
+      <w:r>
+        <w:t>The</w:t>
+      </w:r>
+      <w:r>
+        <w:t xml:space="preserve"> highest-ranked summary suitably conveys the information in the original text.}</w:t>
+      </w:r>
+    </w:p>
+    <w:p>
+      <w:r>
+        <w:tab/>
+        <w:t>\</w:t>
+      </w:r>
+      <w:proofErr w:type="gramStart"/>
+      <w:r>
+        <w:t>item</w:t>
+      </w:r>
+      <w:proofErr w:type="gramEnd"/>
+      <w:r>
+        <w:t xml:space="preserve"> {The </w:t>
+      </w:r>
+      <w:r>
+        <w:t>framework should be used in an interactive setting, so rankings must be generated without extensive computational cost.</w:t>
+      </w:r>
+    </w:p>
+    <w:p>
+      <w:r>
+        <w:t>\</w:t>
+      </w:r>
+      <w:proofErr w:type="gramStart"/>
+      <w:r>
+        <w:t>end</w:t>
+      </w:r>
+      <w:proofErr w:type="gramEnd"/>
+      <w:r>
+        <w:t>{itemize}</w:t>
+      </w:r>
+    </w:p>
+    <w:p/>
+    <w:p/>
+    <w:p>
       <w:pPr>
         <w:pStyle w:val="ListParagraph"/>
         <w:numPr>
@@ -30,13 +333,8 @@
         </w:numPr>
       </w:pPr>
       <w:r>
-        <w:t>Motivations</w:t>
-      </w:r>
-    </w:p>
-    <w:p>
-      <w:pPr>
-        <w:pStyle w:val="ListParagraph"/>
-      </w:pPr>
+        <w:t>Approaches</w:t>
+      </w:r>
     </w:p>
     <w:p>
       <w:pPr>
@@ -47,9 +345,80 @@
         </w:numPr>
       </w:pPr>
       <w:r>
-        <w:t>Community QA</w:t>
-      </w:r>
-    </w:p>
+        <w:t>Current</w:t>
+      </w:r>
+    </w:p>
+    <w:p/>
+    <w:p>
+      <w:r>
+        <w:t>From current literature, models have been proposed to capture the preference of one summary to another such as the Bradley-Terry model \</w:t>
+      </w:r>
+      <w:proofErr w:type="gramStart"/>
+      <w:r>
+        <w:t>cite{</w:t>
+      </w:r>
+      <w:proofErr w:type="gramEnd"/>
+      <w:r>
+        <w:t>Bradley52} and the Thurstone -</w:t>
+      </w:r>
+      <w:proofErr w:type="spellStart"/>
+      <w:r>
+        <w:lastRenderedPageBreak/>
+        <w:t>Mosteller</w:t>
+      </w:r>
+      <w:proofErr w:type="spellEnd"/>
+      <w:r>
+        <w:t xml:space="preserve"> model \cite{Thurstone</w:t>
+      </w:r>
+      <w:r>
+        <w:t xml:space="preserve">27, Mosteller51}. </w:t>
+      </w:r>
+      <w:r>
+        <w:t>These models provide good solutions; however, they fail to differentiate between aleatoric and epistemic uncertainty</w:t>
+      </w:r>
+      <w:r>
+        <w:t xml:space="preserve">. This </w:t>
+      </w:r>
+      <w:r>
+        <w:t>limits</w:t>
+      </w:r>
+      <w:r>
+        <w:t xml:space="preserve"> </w:t>
+      </w:r>
+      <w:r>
+        <w:t>the models’</w:t>
+      </w:r>
+      <w:r>
+        <w:t xml:space="preserve"> ability to </w:t>
+      </w:r>
+      <w:r>
+        <w:t xml:space="preserve">determine where there is weakness in the model and lead to a reduced performance. Alternative approaches use deep learning techniques </w:t>
+      </w:r>
+      <w:r>
+        <w:t>to rank passages which beat state-of-the-art performance \</w:t>
+      </w:r>
+      <w:proofErr w:type="gramStart"/>
+      <w:r>
+        <w:t>cite{</w:t>
+      </w:r>
+      <w:proofErr w:type="gramEnd"/>
+      <w:r>
+        <w:t>Xu19}</w:t>
+      </w:r>
+      <w:r>
+        <w:t>. However, such models are limited by their requirement of large training data</w:t>
+      </w:r>
+      <w:r>
+        <w:t xml:space="preserve"> which, in the context of text summarisation, comes at high cost as human annotators are required to manually produce and evaluate summaries. Moreover, </w:t>
+      </w:r>
+      <w:r>
+        <w:t xml:space="preserve">these models are unable to account for user preferences which really limits </w:t>
+      </w:r>
+      <w:r>
+        <w:t>the model’s ability to tailor summaries to the user.</w:t>
+      </w:r>
+    </w:p>
+    <w:p/>
     <w:p>
       <w:pPr>
         <w:pStyle w:val="ListParagraph"/>
@@ -59,43 +428,6 @@
         </w:numPr>
       </w:pPr>
       <w:r>
-        <w:t>Search Engine</w:t>
-      </w:r>
-    </w:p>
-    <w:p/>
-    <w:p>
-      <w:pPr>
-        <w:pStyle w:val="ListParagraph"/>
-        <w:numPr>
-          <w:ilvl w:val="0"/>
-          <w:numId w:val="1"/>
-        </w:numPr>
-      </w:pPr>
-      <w:r>
-        <w:t>Approaches</w:t>
-      </w:r>
-    </w:p>
-    <w:p>
-      <w:pPr>
-        <w:pStyle w:val="ListParagraph"/>
-        <w:numPr>
-          <w:ilvl w:val="1"/>
-          <w:numId w:val="1"/>
-        </w:numPr>
-      </w:pPr>
-      <w:r>
-        <w:t>Current</w:t>
-      </w:r>
-    </w:p>
-    <w:p>
-      <w:pPr>
-        <w:pStyle w:val="ListParagraph"/>
-        <w:numPr>
-          <w:ilvl w:val="1"/>
-          <w:numId w:val="1"/>
-        </w:numPr>
-      </w:pPr>
-      <w:r>
         <w:t>Our</w:t>
       </w:r>
     </w:p>
@@ -111,6 +443,76 @@
         <w:t>Research Aim</w:t>
       </w:r>
     </w:p>
+    <w:p/>
+    <w:p>
+      <w:r>
+        <w:t>Our aim is to develop and evaluate a Bayesian deep learning framework for passage ranking text summaries which incorporates an active learning component to allow for user influence on the summary rankings</w:t>
+      </w:r>
+      <w:r>
+        <w:t xml:space="preserve">. Typical deep learning approaches </w:t>
+      </w:r>
+      <w:r>
+        <w:t>demand</w:t>
+      </w:r>
+      <w:r>
+        <w:t xml:space="preserve"> vast amounts of training data; however, the active learning component will minimise the </w:t>
+      </w:r>
+      <w:r>
+        <w:t>number of user interactions required, whilst maintaining high-performance. During iterations within the active learning component, we use a stream-based strategy to minimise the amount of overhead processing</w:t>
+      </w:r>
+      <w:r>
+        <w:t xml:space="preserve"> as, for this strategy, summary instances are evaluated sequentially by the active learner as opposed to requiring a pool of unlabelled instances.</w:t>
+      </w:r>
+      <w:r>
+        <w:t xml:space="preserve"> </w:t>
+      </w:r>
+      <w:r>
+        <w:t>As initiated by Simpson et al. \</w:t>
+      </w:r>
+      <w:proofErr w:type="gramStart"/>
+      <w:r>
+        <w:t>cite{</w:t>
+      </w:r>
+      <w:proofErr w:type="gramEnd"/>
+      <w:r>
+        <w:t xml:space="preserve">Simpson19}, we will use a Bayesian optimisation acquisition function </w:t>
+      </w:r>
+      <w:r>
+        <w:t>to determine if an unlabelled instance should be queried by the oracle. We also aim to use Monte Carlo Dropout \</w:t>
+      </w:r>
+      <w:proofErr w:type="gramStart"/>
+      <w:r>
+        <w:t>cite{</w:t>
+      </w:r>
+      <w:proofErr w:type="gramEnd"/>
+      <w:r>
+        <w:t>Gal15} to approximate the posterior distribution across the model weights and calibrate our model.</w:t>
+      </w:r>
+    </w:p>
+    <w:p/>
+    <w:p>
+      <w:r>
+        <w:t>\</w:t>
+      </w:r>
+      <w:proofErr w:type="spellStart"/>
+      <w:proofErr w:type="gramStart"/>
+      <w:r>
+        <w:t>medbreak</w:t>
+      </w:r>
+      <w:proofErr w:type="spellEnd"/>
+      <w:proofErr w:type="gramEnd"/>
+    </w:p>
+    <w:p>
+      <w:r>
+        <w:t>Within our framework development and evaluation, we wish to establish if the proposed Bayesian deep learning approach provide a sufficient passage ranking solution in comparison to a classical deep learning model. Moreover, we aim to determine if a stream-based active learning strategy is appropriate for such a problem</w:t>
+      </w:r>
+      <w:r>
+        <w:t>.</w:t>
+      </w:r>
+    </w:p>
+    <w:p/>
+    <w:p/>
+    <w:p/>
     <w:p>
       <w:pPr>
         <w:pStyle w:val="ListParagraph"/>
@@ -123,6 +525,33 @@
         <w:t>Challenges</w:t>
       </w:r>
     </w:p>
+    <w:p/>
+    <w:p>
+      <w:r>
+        <w:t>The central challenge within the project is effectively combining a Bayesian deep learning model with an active learning component</w:t>
+      </w:r>
+      <w:r>
+        <w:t xml:space="preserve">. Firstly, it is a concern as to whether stream-based learning is an appropriate active learning strategy for this task since there is minimal current documentation; pool-based active learning the most common strategy used </w:t>
+      </w:r>
+      <w:r>
+        <w:t>\</w:t>
+      </w:r>
+      <w:proofErr w:type="gramStart"/>
+      <w:r>
+        <w:t>cite{</w:t>
+      </w:r>
+      <w:proofErr w:type="gramEnd"/>
+      <w:r>
+        <w:t>Settles09}.</w:t>
+      </w:r>
+      <w:r>
+        <w:t xml:space="preserve"> Secondly, consideration needs to be made with regards to the number of user interactions</w:t>
+      </w:r>
+      <w:r>
+        <w:t>. It is necessary for the model to be interactive; thus, it is important to explore the number of interactions that are required and if this is a reasonable level for an interactive setting.</w:t>
+      </w:r>
+    </w:p>
+    <w:p/>
     <w:p>
       <w:pPr>
         <w:pStyle w:val="ListParagraph"/>
@@ -135,6 +564,10 @@
         <w:t>What we need</w:t>
       </w:r>
     </w:p>
+    <w:p/>
+    <w:p/>
+    <w:p/>
+    <w:p/>
     <w:p/>
     <w:p>
       <w:r>
@@ -1075,4 +1508,24 @@
     </a:ext>
   </a:extLst>
 </a:theme>
+</file>
+
+<file path=word/webextensions/taskpanes.xml><?xml version="1.0" encoding="utf-8"?>
+<wetp:taskpanes xmlns:wetp="http://schemas.microsoft.com/office/webextensions/taskpanes/2010/11">
+  <wetp:taskpane dockstate="right" visibility="0" width="350" row="0">
+    <wetp:webextensionref xmlns:r="http://schemas.openxmlformats.org/officeDocument/2006/relationships" r:id="rId1"/>
+  </wetp:taskpane>
+</wetp:taskpanes>
+</file>
+
+<file path=word/webextensions/webextension1.xml><?xml version="1.0" encoding="utf-8"?>
+<we:webextension xmlns:we="http://schemas.microsoft.com/office/webextensions/webextension/2010/11" id="{4889B1CA-C8AF-3043-955A-4906C5B9075F}">
+  <we:reference id="wa200001011" version="1.2.0.0" store="en-GB" storeType="OMEX"/>
+  <we:alternateReferences>
+    <we:reference id="wa200001011" version="1.2.0.0" store="WA200001011" storeType="OMEX"/>
+  </we:alternateReferences>
+  <we:properties/>
+  <we:bindings/>
+  <we:snapshot xmlns:r="http://schemas.openxmlformats.org/officeDocument/2006/relationships"/>
+</we:webextension>
 </file>
</xml_diff>